<commit_message>
Made E/R diagrams and more
</commit_message>
<xml_diff>
--- a/Самоподготовка2.docx
+++ b/Самоподготовка2.docx
@@ -4254,7 +4254,18 @@
                 <w:between w:val="nil"/>
               </w:pBdr>
               <w:spacing w:line="240" w:lineRule="auto"/>
-            </w:pPr>
+              <w:rPr>
+                <w:color w:val="FF0000"/>
+                <w:lang w:val="en-GB"/>
+              </w:rPr>
+            </w:pPr>
+            <w:r>
+              <w:rPr>
+                <w:color w:val="FF0000"/>
+                <w:lang w:val="bg-BG"/>
+              </w:rPr>
+              <w:t>Позволява ни да ползваме статичните полета и методи на импортиран клас без да посочваме всеки път името му.</w:t>
+            </w:r>
           </w:p>
         </w:tc>
       </w:tr>
@@ -4712,7 +4723,23 @@
         </w:numPr>
       </w:pPr>
       <w:r>
+        <w:lastRenderedPageBreak/>
         <w:t xml:space="preserve">Обектът на подклас се създава “на части”: </w:t>
+      </w:r>
+    </w:p>
+    <w:p>
+      <w:pPr>
+        <w:numPr>
+          <w:ilvl w:val="1"/>
+          <w:numId w:val="1"/>
+        </w:numPr>
+      </w:pPr>
+      <w:r>
+        <w:rPr>
+          <w:color w:val="FF0000"/>
+          <w:lang w:val="bg-BG"/>
+        </w:rPr>
+        <w:t>Когато супрекласът създава част от подкласа?</w:t>
       </w:r>
     </w:p>
     <w:p>
@@ -4723,7 +4750,6 @@
         </w:numPr>
       </w:pPr>
       <w:r>
-        <w:lastRenderedPageBreak/>
         <w:t xml:space="preserve">Между предефинирането и презареждането на методи съществува принципна разлика: </w:t>
       </w:r>
     </w:p>
@@ -4758,6 +4784,21 @@
       </w:pPr>
       <w:r>
         <w:t xml:space="preserve">Методите в Java имат едно важно свойство, което се проявява при наследяването, то се нарича виртуалност: </w:t>
+      </w:r>
+    </w:p>
+    <w:p>
+      <w:pPr>
+        <w:numPr>
+          <w:ilvl w:val="1"/>
+          <w:numId w:val="1"/>
+        </w:numPr>
+      </w:pPr>
+      <w:r>
+        <w:rPr>
+          <w:color w:val="FF0000"/>
+          <w:lang w:val="bg-BG"/>
+        </w:rPr>
+        <w:t>Методите могат да презаписват методите на наследения клас.</w:t>
       </w:r>
     </w:p>
     <w:p>
@@ -5040,6 +5081,7 @@
     <w:lsdException w:name="HTML Sample" w:semiHidden="1" w:unhideWhenUsed="1"/>
     <w:lsdException w:name="HTML Typewriter" w:semiHidden="1" w:unhideWhenUsed="1"/>
     <w:lsdException w:name="HTML Variable" w:semiHidden="1" w:unhideWhenUsed="1"/>
+    <w:lsdException w:name="Normal Table" w:semiHidden="1" w:unhideWhenUsed="1"/>
     <w:lsdException w:name="annotation subject" w:semiHidden="1" w:unhideWhenUsed="1"/>
     <w:lsdException w:name="No List" w:semiHidden="1" w:unhideWhenUsed="1"/>
     <w:lsdException w:name="Outline List 1" w:semiHidden="1" w:unhideWhenUsed="1"/>
@@ -5082,8 +5124,11 @@
     <w:lsdException w:name="Table Contemporary" w:semiHidden="1" w:unhideWhenUsed="1"/>
     <w:lsdException w:name="Table Elegant" w:semiHidden="1" w:unhideWhenUsed="1"/>
     <w:lsdException w:name="Table Professional" w:semiHidden="1" w:unhideWhenUsed="1"/>
+    <w:lsdException w:name="Table Subtle 1" w:semiHidden="1" w:unhideWhenUsed="1"/>
     <w:lsdException w:name="Table Subtle 2" w:semiHidden="1" w:unhideWhenUsed="1"/>
     <w:lsdException w:name="Table Web 1" w:semiHidden="1" w:unhideWhenUsed="1"/>
+    <w:lsdException w:name="Table Web 2" w:semiHidden="1" w:unhideWhenUsed="1"/>
+    <w:lsdException w:name="Table Web 3" w:semiHidden="1" w:unhideWhenUsed="1"/>
     <w:lsdException w:name="Balloon Text" w:semiHidden="1" w:unhideWhenUsed="1"/>
     <w:lsdException w:name="Table Grid" w:uiPriority="39"/>
     <w:lsdException w:name="Table Theme" w:semiHidden="1" w:unhideWhenUsed="1"/>

</xml_diff>